<commit_message>
Added new word files and updated code for Q4
</commit_message>
<xml_diff>
--- a/Question1/L00170336_Q1_Apache_Install.docx
+++ b/Question1/L00170336_Q1_Apache_Install.docx
@@ -197,11 +197,17 @@
       </w:r>
     </w:p>
     <w:p>
+      <w:r>
+        <w:br w:type="page"/>
+      </w:r>
+    </w:p>
+    <w:p>
       <w:pPr>
         <w:ind w:left="360"/>
       </w:pPr>
       <w:proofErr w:type="spellStart"/>
       <w:r>
+        <w:lastRenderedPageBreak/>
         <w:t>sudo</w:t>
       </w:r>
       <w:proofErr w:type="spellEnd"/>
@@ -238,7 +244,6 @@
         <w:rPr>
           <w:noProof/>
         </w:rPr>
-        <w:lastRenderedPageBreak/>
         <w:drawing>
           <wp:inline distT="0" distB="0" distL="0" distR="0" wp14:anchorId="7D3EABC4" wp14:editId="5C51F27E">
             <wp:extent cx="5731510" cy="3344545"/>

</xml_diff>

<commit_message>
Added final notes and screen shots and added Question 6 files
</commit_message>
<xml_diff>
--- a/Question1/L00170336_Q1_Apache_Install.docx
+++ b/Question1/L00170336_Q1_Apache_Install.docx
@@ -4,15 +4,137 @@
   <w:body>
     <w:p>
       <w:pPr>
-        <w:rPr>
-          <w:noProof/>
-        </w:rPr>
-      </w:pPr>
-      <w:r>
-        <w:rPr>
-          <w:noProof/>
-        </w:rPr>
-        <w:t>Sudo apt-get int</w:t>
+        <w:spacing w:after="0"/>
+        <w:rPr>
+          <w:noProof/>
+        </w:rPr>
+      </w:pPr>
+      <w:bookmarkStart w:id="0" w:name="_Hlk89632230"/>
+      <w:r>
+        <w:rPr>
+          <w:noProof/>
+        </w:rPr>
+        <w:t>Student: Anne O’Brien</w:t>
+      </w:r>
+    </w:p>
+    <w:p>
+      <w:pPr>
+        <w:spacing w:after="0"/>
+        <w:rPr>
+          <w:noProof/>
+        </w:rPr>
+      </w:pPr>
+      <w:r>
+        <w:rPr>
+          <w:noProof/>
+        </w:rPr>
+        <w:t>Student ID: L00170336</w:t>
+      </w:r>
+    </w:p>
+    <w:p>
+      <w:pPr>
+        <w:spacing w:after="0"/>
+        <w:rPr>
+          <w:noProof/>
+        </w:rPr>
+      </w:pPr>
+      <w:r>
+        <w:rPr>
+          <w:noProof/>
+        </w:rPr>
+        <w:t>Course: BSc Data Centre Management</w:t>
+      </w:r>
+    </w:p>
+    <w:p>
+      <w:pPr>
+        <w:spacing w:after="0"/>
+        <w:rPr>
+          <w:noProof/>
+        </w:rPr>
+      </w:pPr>
+      <w:r>
+        <w:rPr>
+          <w:noProof/>
+        </w:rPr>
+        <w:t>Module: OOP</w:t>
+      </w:r>
+    </w:p>
+    <w:bookmarkEnd w:id="0"/>
+    <w:p>
+      <w:pPr>
+        <w:spacing w:after="0"/>
+        <w:rPr>
+          <w:noProof/>
+        </w:rPr>
+      </w:pPr>
+    </w:p>
+    <w:p>
+      <w:pPr>
+        <w:spacing w:after="0"/>
+        <w:rPr>
+          <w:noProof/>
+        </w:rPr>
+      </w:pPr>
+      <w:r>
+        <w:rPr>
+          <w:noProof/>
+        </w:rPr>
+        <w:t>Question 1 – Install Apache on an Ubuntu Server</w:t>
+      </w:r>
+    </w:p>
+    <w:p>
+      <w:pPr>
+        <w:rPr>
+          <w:noProof/>
+        </w:rPr>
+      </w:pPr>
+    </w:p>
+    <w:p>
+      <w:pPr>
+        <w:pStyle w:val="ListParagraph"/>
+        <w:numPr>
+          <w:ilvl w:val="0"/>
+          <w:numId w:val="2"/>
+        </w:numPr>
+        <w:rPr>
+          <w:noProof/>
+        </w:rPr>
+      </w:pPr>
+      <w:r>
+        <w:rPr>
+          <w:noProof/>
+        </w:rPr>
+        <w:t>I first started by building a new server and I installed Ubuntu on it.</w:t>
+      </w:r>
+    </w:p>
+    <w:p>
+      <w:pPr>
+        <w:pStyle w:val="ListParagraph"/>
+        <w:numPr>
+          <w:ilvl w:val="0"/>
+          <w:numId w:val="2"/>
+        </w:numPr>
+        <w:rPr>
+          <w:noProof/>
+        </w:rPr>
+      </w:pPr>
+      <w:r>
+        <w:rPr>
+          <w:noProof/>
+        </w:rPr>
+        <w:t xml:space="preserve">I </w:t>
+      </w:r>
+      <w:r>
+        <w:rPr>
+          <w:noProof/>
+        </w:rPr>
+        <w:t xml:space="preserve">first checked to see if Apache was installed, it was not so </w:t>
+      </w:r>
+      <w:r>
+        <w:rPr>
+          <w:noProof/>
+        </w:rPr>
+        <w:t>then began the task of installing Apache.</w:t>
       </w:r>
     </w:p>
     <w:p>
@@ -60,6 +182,43 @@
             </a:graphic>
           </wp:inline>
         </w:drawing>
+      </w:r>
+    </w:p>
+    <w:p>
+      <w:pPr>
+        <w:rPr>
+          <w:noProof/>
+        </w:rPr>
+      </w:pPr>
+    </w:p>
+    <w:p>
+      <w:pPr>
+        <w:pStyle w:val="ListParagraph"/>
+        <w:numPr>
+          <w:ilvl w:val="0"/>
+          <w:numId w:val="2"/>
+        </w:numPr>
+        <w:rPr>
+          <w:noProof/>
+        </w:rPr>
+      </w:pPr>
+      <w:r>
+        <w:rPr>
+          <w:noProof/>
+        </w:rPr>
+        <w:t>I then ran the command</w:t>
+      </w:r>
+      <w:r>
+        <w:rPr>
+          <w:noProof/>
+        </w:rPr>
+        <w:t xml:space="preserve"> to install apache</w:t>
+      </w:r>
+      <w:r>
+        <w:rPr>
+          <w:noProof/>
+        </w:rPr>
+        <w:t>: Sudo apt-get int</w:t>
       </w:r>
     </w:p>
     <w:p>
@@ -203,32 +362,30 @@
     </w:p>
     <w:p>
       <w:pPr>
-        <w:ind w:left="360"/>
-      </w:pPr>
-      <w:proofErr w:type="spellStart"/>
+        <w:pStyle w:val="ListParagraph"/>
+        <w:numPr>
+          <w:ilvl w:val="0"/>
+          <w:numId w:val="2"/>
+        </w:numPr>
+      </w:pPr>
       <w:r>
         <w:lastRenderedPageBreak/>
-        <w:t>sudo</w:t>
-      </w:r>
-      <w:proofErr w:type="spellEnd"/>
-      <w:r>
-        <w:t xml:space="preserve"> </w:t>
-      </w:r>
-      <w:proofErr w:type="spellStart"/>
-      <w:r>
-        <w:t>init</w:t>
-      </w:r>
-      <w:proofErr w:type="spellEnd"/>
-      <w:r>
-        <w:t xml:space="preserve"> </w:t>
-      </w:r>
-      <w:proofErr w:type="gramStart"/>
-      <w:r>
-        <w:t>6  ran</w:t>
-      </w:r>
-      <w:proofErr w:type="gramEnd"/>
-      <w:r>
-        <w:t xml:space="preserve"> and the machine re-started</w:t>
+        <w:t xml:space="preserve">After Apache installed I then wanted to re-start the server so: </w:t>
+      </w:r>
+      <w:r>
+        <w:t>sudo init 6  ran and the machine re-started</w:t>
+      </w:r>
+    </w:p>
+    <w:p>
+      <w:pPr>
+        <w:pStyle w:val="ListParagraph"/>
+        <w:numPr>
+          <w:ilvl w:val="0"/>
+          <w:numId w:val="2"/>
+        </w:numPr>
+      </w:pPr>
+      <w:r>
+        <w:t>After the server re-started I rang the command to start the Apache server:</w:t>
       </w:r>
     </w:p>
     <w:p>
@@ -285,6 +442,23 @@
       <w:pPr>
         <w:ind w:left="360"/>
       </w:pPr>
+    </w:p>
+    <w:p>
+      <w:pPr>
+        <w:pStyle w:val="ListParagraph"/>
+        <w:numPr>
+          <w:ilvl w:val="0"/>
+          <w:numId w:val="2"/>
+        </w:numPr>
+      </w:pPr>
+      <w:r>
+        <w:t>Success! The Apache was successfully installed and I was successfully able to open it on my host machine using the IP address.</w:t>
+      </w:r>
+    </w:p>
+    <w:p>
+      <w:pPr>
+        <w:ind w:left="360"/>
+      </w:pPr>
       <w:r>
         <w:rPr>
           <w:noProof/>
@@ -349,6 +523,178 @@
 <file path=word/numbering.xml><?xml version="1.0" encoding="utf-8"?>
 <w:numbering xmlns:wpc="http://schemas.microsoft.com/office/word/2010/wordprocessingCanvas" xmlns:cx="http://schemas.microsoft.com/office/drawing/2014/chartex" xmlns:cx1="http://schemas.microsoft.com/office/drawing/2015/9/8/chartex" xmlns:cx2="http://schemas.microsoft.com/office/drawing/2015/10/21/chartex" xmlns:cx3="http://schemas.microsoft.com/office/drawing/2016/5/9/chartex" xmlns:cx4="http://schemas.microsoft.com/office/drawing/2016/5/10/chartex" xmlns:cx5="http://schemas.microsoft.com/office/drawing/2016/5/11/chartex" xmlns:cx6="http://schemas.microsoft.com/office/drawing/2016/5/12/chartex" xmlns:cx7="http://schemas.microsoft.com/office/drawing/2016/5/13/chartex" xmlns:cx8="http://schemas.microsoft.com/office/drawing/2016/5/14/chartex" xmlns:mc="http://schemas.openxmlformats.org/markup-compatibility/2006" xmlns:aink="http://schemas.microsoft.com/office/drawing/2016/ink" xmlns:am3d="http://schemas.microsoft.com/office/drawing/2017/model3d" xmlns:o="urn:schemas-microsoft-com:office:office" xmlns:r="http://schemas.openxmlformats.org/officeDocument/2006/relationships" xmlns:m="http://schemas.openxmlformats.org/officeDocument/2006/math" xmlns:v="urn:schemas-microsoft-com:vml" xmlns:wp14="http://schemas.microsoft.com/office/word/2010/wordprocessingDrawing" xmlns:wp="http://schemas.openxmlformats.org/drawingml/2006/wordprocessingDrawing" xmlns:w10="urn:schemas-microsoft-com:office:word" xmlns:w="http://schemas.openxmlformats.org/wordprocessingml/2006/main" xmlns:w14="http://schemas.microsoft.com/office/word/2010/wordml" xmlns:w15="http://schemas.microsoft.com/office/word/2012/wordml" xmlns:w16cex="http://schemas.microsoft.com/office/word/2018/wordml/cex" xmlns:w16cid="http://schemas.microsoft.com/office/word/2016/wordml/cid" xmlns:w16="http://schemas.microsoft.com/office/word/2018/wordml" xmlns:w16sdtdh="http://schemas.microsoft.com/office/word/2020/wordml/sdtdatahash" xmlns:w16se="http://schemas.microsoft.com/office/word/2015/wordml/symex" xmlns:wpg="http://schemas.microsoft.com/office/word/2010/wordprocessingGroup" xmlns:wpi="http://schemas.microsoft.com/office/word/2010/wordprocessingInk" xmlns:wne="http://schemas.microsoft.com/office/word/2006/wordml" xmlns:wps="http://schemas.microsoft.com/office/word/2010/wordprocessingShape" mc:Ignorable="w14 w15 w16se w16cid w16 w16cex w16sdtdh wp14">
   <w:abstractNum w:abstractNumId="0" w15:restartNumberingAfterBreak="0">
+    <w:nsid w:val="01302CCB"/>
+    <w:multiLevelType w:val="hybridMultilevel"/>
+    <w:tmpl w:val="6D40C452"/>
+    <w:lvl w:ilvl="0" w:tplc="FFFFFFFF">
+      <w:start w:val="1"/>
+      <w:numFmt w:val="decimal"/>
+      <w:lvlText w:val="%1."/>
+      <w:lvlJc w:val="left"/>
+      <w:pPr>
+        <w:ind w:left="720" w:hanging="360"/>
+      </w:pPr>
+    </w:lvl>
+    <w:lvl w:ilvl="1" w:tplc="FFFFFFFF" w:tentative="1">
+      <w:start w:val="1"/>
+      <w:numFmt w:val="lowerLetter"/>
+      <w:lvlText w:val="%2."/>
+      <w:lvlJc w:val="left"/>
+      <w:pPr>
+        <w:ind w:left="1440" w:hanging="360"/>
+      </w:pPr>
+    </w:lvl>
+    <w:lvl w:ilvl="2" w:tplc="FFFFFFFF" w:tentative="1">
+      <w:start w:val="1"/>
+      <w:numFmt w:val="lowerRoman"/>
+      <w:lvlText w:val="%3."/>
+      <w:lvlJc w:val="right"/>
+      <w:pPr>
+        <w:ind w:left="2160" w:hanging="180"/>
+      </w:pPr>
+    </w:lvl>
+    <w:lvl w:ilvl="3" w:tplc="FFFFFFFF" w:tentative="1">
+      <w:start w:val="1"/>
+      <w:numFmt w:val="decimal"/>
+      <w:lvlText w:val="%4."/>
+      <w:lvlJc w:val="left"/>
+      <w:pPr>
+        <w:ind w:left="2880" w:hanging="360"/>
+      </w:pPr>
+    </w:lvl>
+    <w:lvl w:ilvl="4" w:tplc="FFFFFFFF" w:tentative="1">
+      <w:start w:val="1"/>
+      <w:numFmt w:val="lowerLetter"/>
+      <w:lvlText w:val="%5."/>
+      <w:lvlJc w:val="left"/>
+      <w:pPr>
+        <w:ind w:left="3600" w:hanging="360"/>
+      </w:pPr>
+    </w:lvl>
+    <w:lvl w:ilvl="5" w:tplc="FFFFFFFF" w:tentative="1">
+      <w:start w:val="1"/>
+      <w:numFmt w:val="lowerRoman"/>
+      <w:lvlText w:val="%6."/>
+      <w:lvlJc w:val="right"/>
+      <w:pPr>
+        <w:ind w:left="4320" w:hanging="180"/>
+      </w:pPr>
+    </w:lvl>
+    <w:lvl w:ilvl="6" w:tplc="FFFFFFFF" w:tentative="1">
+      <w:start w:val="1"/>
+      <w:numFmt w:val="decimal"/>
+      <w:lvlText w:val="%7."/>
+      <w:lvlJc w:val="left"/>
+      <w:pPr>
+        <w:ind w:left="5040" w:hanging="360"/>
+      </w:pPr>
+    </w:lvl>
+    <w:lvl w:ilvl="7" w:tplc="FFFFFFFF" w:tentative="1">
+      <w:start w:val="1"/>
+      <w:numFmt w:val="lowerLetter"/>
+      <w:lvlText w:val="%8."/>
+      <w:lvlJc w:val="left"/>
+      <w:pPr>
+        <w:ind w:left="5760" w:hanging="360"/>
+      </w:pPr>
+    </w:lvl>
+    <w:lvl w:ilvl="8" w:tplc="FFFFFFFF" w:tentative="1">
+      <w:start w:val="1"/>
+      <w:numFmt w:val="lowerRoman"/>
+      <w:lvlText w:val="%9."/>
+      <w:lvlJc w:val="right"/>
+      <w:pPr>
+        <w:ind w:left="6480" w:hanging="180"/>
+      </w:pPr>
+    </w:lvl>
+  </w:abstractNum>
+  <w:abstractNum w:abstractNumId="1" w15:restartNumberingAfterBreak="0">
+    <w:nsid w:val="04E61496"/>
+    <w:multiLevelType w:val="hybridMultilevel"/>
+    <w:tmpl w:val="06A44600"/>
+    <w:lvl w:ilvl="0" w:tplc="1809000F">
+      <w:start w:val="1"/>
+      <w:numFmt w:val="decimal"/>
+      <w:lvlText w:val="%1."/>
+      <w:lvlJc w:val="left"/>
+      <w:pPr>
+        <w:ind w:left="1080" w:hanging="360"/>
+      </w:pPr>
+    </w:lvl>
+    <w:lvl w:ilvl="1" w:tplc="18090019" w:tentative="1">
+      <w:start w:val="1"/>
+      <w:numFmt w:val="lowerLetter"/>
+      <w:lvlText w:val="%2."/>
+      <w:lvlJc w:val="left"/>
+      <w:pPr>
+        <w:ind w:left="1800" w:hanging="360"/>
+      </w:pPr>
+    </w:lvl>
+    <w:lvl w:ilvl="2" w:tplc="1809001B" w:tentative="1">
+      <w:start w:val="1"/>
+      <w:numFmt w:val="lowerRoman"/>
+      <w:lvlText w:val="%3."/>
+      <w:lvlJc w:val="right"/>
+      <w:pPr>
+        <w:ind w:left="2520" w:hanging="180"/>
+      </w:pPr>
+    </w:lvl>
+    <w:lvl w:ilvl="3" w:tplc="1809000F" w:tentative="1">
+      <w:start w:val="1"/>
+      <w:numFmt w:val="decimal"/>
+      <w:lvlText w:val="%4."/>
+      <w:lvlJc w:val="left"/>
+      <w:pPr>
+        <w:ind w:left="3240" w:hanging="360"/>
+      </w:pPr>
+    </w:lvl>
+    <w:lvl w:ilvl="4" w:tplc="18090019" w:tentative="1">
+      <w:start w:val="1"/>
+      <w:numFmt w:val="lowerLetter"/>
+      <w:lvlText w:val="%5."/>
+      <w:lvlJc w:val="left"/>
+      <w:pPr>
+        <w:ind w:left="3960" w:hanging="360"/>
+      </w:pPr>
+    </w:lvl>
+    <w:lvl w:ilvl="5" w:tplc="1809001B" w:tentative="1">
+      <w:start w:val="1"/>
+      <w:numFmt w:val="lowerRoman"/>
+      <w:lvlText w:val="%6."/>
+      <w:lvlJc w:val="right"/>
+      <w:pPr>
+        <w:ind w:left="4680" w:hanging="180"/>
+      </w:pPr>
+    </w:lvl>
+    <w:lvl w:ilvl="6" w:tplc="1809000F" w:tentative="1">
+      <w:start w:val="1"/>
+      <w:numFmt w:val="decimal"/>
+      <w:lvlText w:val="%7."/>
+      <w:lvlJc w:val="left"/>
+      <w:pPr>
+        <w:ind w:left="5400" w:hanging="360"/>
+      </w:pPr>
+    </w:lvl>
+    <w:lvl w:ilvl="7" w:tplc="18090019" w:tentative="1">
+      <w:start w:val="1"/>
+      <w:numFmt w:val="lowerLetter"/>
+      <w:lvlText w:val="%8."/>
+      <w:lvlJc w:val="left"/>
+      <w:pPr>
+        <w:ind w:left="6120" w:hanging="360"/>
+      </w:pPr>
+    </w:lvl>
+    <w:lvl w:ilvl="8" w:tplc="1809001B" w:tentative="1">
+      <w:start w:val="1"/>
+      <w:numFmt w:val="lowerRoman"/>
+      <w:lvlText w:val="%9."/>
+      <w:lvlJc w:val="right"/>
+      <w:pPr>
+        <w:ind w:left="6840" w:hanging="180"/>
+      </w:pPr>
+    </w:lvl>
+  </w:abstractNum>
+  <w:abstractNum w:abstractNumId="2" w15:restartNumberingAfterBreak="0">
     <w:nsid w:val="2B3A1B46"/>
     <w:multiLevelType w:val="hybridMultilevel"/>
     <w:tmpl w:val="0D4C7598"/>
@@ -437,8 +783,103 @@
       </w:pPr>
     </w:lvl>
   </w:abstractNum>
+  <w:abstractNum w:abstractNumId="3" w15:restartNumberingAfterBreak="0">
+    <w:nsid w:val="30D76B8D"/>
+    <w:multiLevelType w:val="hybridMultilevel"/>
+    <w:tmpl w:val="CA72112C"/>
+    <w:lvl w:ilvl="0" w:tplc="1809000F">
+      <w:start w:val="1"/>
+      <w:numFmt w:val="decimal"/>
+      <w:lvlText w:val="%1."/>
+      <w:lvlJc w:val="left"/>
+      <w:pPr>
+        <w:ind w:left="720" w:hanging="360"/>
+      </w:pPr>
+    </w:lvl>
+    <w:lvl w:ilvl="1" w:tplc="18090019" w:tentative="1">
+      <w:start w:val="1"/>
+      <w:numFmt w:val="lowerLetter"/>
+      <w:lvlText w:val="%2."/>
+      <w:lvlJc w:val="left"/>
+      <w:pPr>
+        <w:ind w:left="1440" w:hanging="360"/>
+      </w:pPr>
+    </w:lvl>
+    <w:lvl w:ilvl="2" w:tplc="1809001B" w:tentative="1">
+      <w:start w:val="1"/>
+      <w:numFmt w:val="lowerRoman"/>
+      <w:lvlText w:val="%3."/>
+      <w:lvlJc w:val="right"/>
+      <w:pPr>
+        <w:ind w:left="2160" w:hanging="180"/>
+      </w:pPr>
+    </w:lvl>
+    <w:lvl w:ilvl="3" w:tplc="1809000F" w:tentative="1">
+      <w:start w:val="1"/>
+      <w:numFmt w:val="decimal"/>
+      <w:lvlText w:val="%4."/>
+      <w:lvlJc w:val="left"/>
+      <w:pPr>
+        <w:ind w:left="2880" w:hanging="360"/>
+      </w:pPr>
+    </w:lvl>
+    <w:lvl w:ilvl="4" w:tplc="18090019" w:tentative="1">
+      <w:start w:val="1"/>
+      <w:numFmt w:val="lowerLetter"/>
+      <w:lvlText w:val="%5."/>
+      <w:lvlJc w:val="left"/>
+      <w:pPr>
+        <w:ind w:left="3600" w:hanging="360"/>
+      </w:pPr>
+    </w:lvl>
+    <w:lvl w:ilvl="5" w:tplc="1809001B" w:tentative="1">
+      <w:start w:val="1"/>
+      <w:numFmt w:val="lowerRoman"/>
+      <w:lvlText w:val="%6."/>
+      <w:lvlJc w:val="right"/>
+      <w:pPr>
+        <w:ind w:left="4320" w:hanging="180"/>
+      </w:pPr>
+    </w:lvl>
+    <w:lvl w:ilvl="6" w:tplc="1809000F" w:tentative="1">
+      <w:start w:val="1"/>
+      <w:numFmt w:val="decimal"/>
+      <w:lvlText w:val="%7."/>
+      <w:lvlJc w:val="left"/>
+      <w:pPr>
+        <w:ind w:left="5040" w:hanging="360"/>
+      </w:pPr>
+    </w:lvl>
+    <w:lvl w:ilvl="7" w:tplc="18090019" w:tentative="1">
+      <w:start w:val="1"/>
+      <w:numFmt w:val="lowerLetter"/>
+      <w:lvlText w:val="%8."/>
+      <w:lvlJc w:val="left"/>
+      <w:pPr>
+        <w:ind w:left="5760" w:hanging="360"/>
+      </w:pPr>
+    </w:lvl>
+    <w:lvl w:ilvl="8" w:tplc="1809001B" w:tentative="1">
+      <w:start w:val="1"/>
+      <w:numFmt w:val="lowerRoman"/>
+      <w:lvlText w:val="%9."/>
+      <w:lvlJc w:val="right"/>
+      <w:pPr>
+        <w:ind w:left="6480" w:hanging="180"/>
+      </w:pPr>
+    </w:lvl>
+  </w:abstractNum>
   <w:num w:numId="1">
+    <w:abstractNumId w:val="2"/>
+  </w:num>
+  <w:num w:numId="2">
+    <w:abstractNumId w:val="3"/>
+  </w:num>
+  <w:num w:numId="3">
     <w:abstractNumId w:val="0"/>
+  </w:num>
+  <w:num w:numId="4">
+    <w:abstractNumId w:val="1"/>
   </w:num>
 </w:numbering>
 </file>

</xml_diff>